<commit_message>
Correct a few minor bugs plus some grammar mistakes in MS Word document ( the document that explains an alternate way to create a pivot table ).
</commit_message>
<xml_diff>
--- a/ExcelRemoteDataSource/Instructions/ReadMe.docx
+++ b/ExcelRemoteDataSource/Instructions/ReadMe.docx
@@ -1,6 +1,6 @@
 
 <file path=word/document.xml><?xml version="1.0" encoding="utf-8"?>
-<w:document xmlns:wpc="http://schemas.microsoft.com/office/word/2010/wordprocessingCanvas" xmlns:cx="http://schemas.microsoft.com/office/drawing/2014/chartex" xmlns:cx1="http://schemas.microsoft.com/office/drawing/2015/9/8/chartex" xmlns:mc="http://schemas.openxmlformats.org/markup-compatibility/2006" xmlns:o="urn:schemas-microsoft-com:office:office" xmlns:r="http://schemas.openxmlformats.org/officeDocument/2006/relationships" xmlns:m="http://schemas.openxmlformats.org/officeDocument/2006/math" xmlns:v="urn:schemas-microsoft-com:vml" xmlns:wp14="http://schemas.microsoft.com/office/word/2010/wordprocessingDrawing" xmlns:wp="http://schemas.openxmlformats.org/drawingml/2006/wordprocessingDrawing" xmlns:w10="urn:schemas-microsoft-com:office:word" xmlns:w="http://schemas.openxmlformats.org/wordprocessingml/2006/main" xmlns:w14="http://schemas.microsoft.com/office/word/2010/wordml" xmlns:w15="http://schemas.microsoft.com/office/word/2012/wordml" xmlns:w16se="http://schemas.microsoft.com/office/word/2015/wordml/symex" xmlns:wpg="http://schemas.microsoft.com/office/word/2010/wordprocessingGroup" xmlns:wpi="http://schemas.microsoft.com/office/word/2010/wordprocessingInk" xmlns:wne="http://schemas.microsoft.com/office/word/2006/wordml" xmlns:wps="http://schemas.microsoft.com/office/word/2010/wordprocessingShape" mc:Ignorable="w14 w15 w16se wp14">
+<w:document xmlns:wpc="http://schemas.microsoft.com/office/word/2010/wordprocessingCanvas" xmlns:cx="http://schemas.microsoft.com/office/drawing/2014/chartex" xmlns:cx1="http://schemas.microsoft.com/office/drawing/2015/9/8/chartex" xmlns:cx2="http://schemas.microsoft.com/office/drawing/2015/10/21/chartex" xmlns:cx3="http://schemas.microsoft.com/office/drawing/2016/5/9/chartex" xmlns:cx4="http://schemas.microsoft.com/office/drawing/2016/5/10/chartex" xmlns:cx5="http://schemas.microsoft.com/office/drawing/2016/5/11/chartex" xmlns:cx6="http://schemas.microsoft.com/office/drawing/2016/5/12/chartex" xmlns:cx7="http://schemas.microsoft.com/office/drawing/2016/5/13/chartex" xmlns:cx8="http://schemas.microsoft.com/office/drawing/2016/5/14/chartex" xmlns:mc="http://schemas.openxmlformats.org/markup-compatibility/2006" xmlns:aink="http://schemas.microsoft.com/office/drawing/2016/ink" xmlns:am3d="http://schemas.microsoft.com/office/drawing/2017/model3d" xmlns:o="urn:schemas-microsoft-com:office:office" xmlns:r="http://schemas.openxmlformats.org/officeDocument/2006/relationships" xmlns:m="http://schemas.openxmlformats.org/officeDocument/2006/math" xmlns:v="urn:schemas-microsoft-com:vml" xmlns:wp14="http://schemas.microsoft.com/office/word/2010/wordprocessingDrawing" xmlns:wp="http://schemas.openxmlformats.org/drawingml/2006/wordprocessingDrawing" xmlns:w10="urn:schemas-microsoft-com:office:word" xmlns:w="http://schemas.openxmlformats.org/wordprocessingml/2006/main" xmlns:w14="http://schemas.microsoft.com/office/word/2010/wordml" xmlns:w15="http://schemas.microsoft.com/office/word/2012/wordml" xmlns:w16cid="http://schemas.microsoft.com/office/word/2016/wordml/cid" xmlns:w16se="http://schemas.microsoft.com/office/word/2015/wordml/symex" xmlns:wpg="http://schemas.microsoft.com/office/word/2010/wordprocessingGroup" xmlns:wpi="http://schemas.microsoft.com/office/word/2010/wordprocessingInk" xmlns:wne="http://schemas.microsoft.com/office/word/2006/wordml" xmlns:wps="http://schemas.microsoft.com/office/word/2010/wordprocessingShape" mc:Ignorable="w14 w15 w16se w16cid wp14">
   <w:body>
     <w:p>
       <w:pPr>
@@ -12,14 +12,76 @@
         <w:rPr>
           <w:lang w:val="hr-HR"/>
         </w:rPr>
-        <w:t xml:space="preserve">In </w:t>
-      </w:r>
-      <w:proofErr w:type="spellStart"/>
-      <w:r>
-        <w:rPr>
-          <w:lang w:val="hr-HR"/>
-        </w:rPr>
-        <w:t>order</w:t>
+        <w:t>T</w:t>
+      </w:r>
+      <w:r>
+        <w:rPr>
+          <w:lang w:val="hr-HR"/>
+        </w:rPr>
+        <w:t xml:space="preserve">o </w:t>
+      </w:r>
+      <w:proofErr w:type="spellStart"/>
+      <w:r>
+        <w:rPr>
+          <w:lang w:val="hr-HR"/>
+        </w:rPr>
+        <w:t>produce</w:t>
+      </w:r>
+      <w:proofErr w:type="spellEnd"/>
+      <w:r>
+        <w:rPr>
+          <w:lang w:val="hr-HR"/>
+        </w:rPr>
+        <w:t xml:space="preserve"> a </w:t>
+      </w:r>
+      <w:proofErr w:type="spellStart"/>
+      <w:r>
+        <w:rPr>
+          <w:lang w:val="hr-HR"/>
+        </w:rPr>
+        <w:t>valid</w:t>
+      </w:r>
+      <w:proofErr w:type="spellEnd"/>
+      <w:r>
+        <w:rPr>
+          <w:lang w:val="hr-HR"/>
+        </w:rPr>
+        <w:t xml:space="preserve"> </w:t>
+      </w:r>
+      <w:proofErr w:type="spellStart"/>
+      <w:r>
+        <w:rPr>
+          <w:lang w:val="hr-HR"/>
+        </w:rPr>
+        <w:t>result</w:t>
+      </w:r>
+      <w:proofErr w:type="spellEnd"/>
+      <w:r>
+        <w:rPr>
+          <w:lang w:val="hr-HR"/>
+        </w:rPr>
+        <w:t xml:space="preserve">, </w:t>
+      </w:r>
+      <w:proofErr w:type="spellStart"/>
+      <w:r>
+        <w:rPr>
+          <w:lang w:val="hr-HR"/>
+        </w:rPr>
+        <w:t>you</w:t>
+      </w:r>
+      <w:proofErr w:type="spellEnd"/>
+      <w:r>
+        <w:rPr>
+          <w:lang w:val="hr-HR"/>
+        </w:rPr>
+        <w:t xml:space="preserve"> </w:t>
+      </w:r>
+      <w:proofErr w:type="spellStart"/>
+      <w:r>
+        <w:rPr>
+          <w:lang w:val="hr-HR"/>
+        </w:rPr>
+        <w:t>have</w:t>
       </w:r>
       <w:proofErr w:type="spellEnd"/>
       <w:r>
@@ -33,21 +95,7 @@
         <w:rPr>
           <w:lang w:val="hr-HR"/>
         </w:rPr>
-        <w:t>produce</w:t>
-      </w:r>
-      <w:proofErr w:type="spellEnd"/>
-      <w:r>
-        <w:rPr>
-          <w:lang w:val="hr-HR"/>
-        </w:rPr>
-        <w:t xml:space="preserve"> a </w:t>
-      </w:r>
-      <w:proofErr w:type="spellStart"/>
-      <w:r>
-        <w:rPr>
-          <w:lang w:val="hr-HR"/>
-        </w:rPr>
-        <w:t>valid</w:t>
+        <w:t>change</w:t>
       </w:r>
       <w:proofErr w:type="spellEnd"/>
       <w:r>
@@ -61,7 +109,35 @@
         <w:rPr>
           <w:lang w:val="hr-HR"/>
         </w:rPr>
-        <w:t>result</w:t>
+        <w:t>the</w:t>
+      </w:r>
+      <w:proofErr w:type="spellEnd"/>
+      <w:r>
+        <w:rPr>
+          <w:lang w:val="hr-HR"/>
+        </w:rPr>
+        <w:t xml:space="preserve"> </w:t>
+      </w:r>
+      <w:proofErr w:type="spellStart"/>
+      <w:r>
+        <w:rPr>
+          <w:lang w:val="hr-HR"/>
+        </w:rPr>
+        <w:t>connection</w:t>
+      </w:r>
+      <w:proofErr w:type="spellEnd"/>
+      <w:r>
+        <w:rPr>
+          <w:lang w:val="hr-HR"/>
+        </w:rPr>
+        <w:t xml:space="preserve"> </w:t>
+      </w:r>
+      <w:proofErr w:type="spellStart"/>
+      <w:r>
+        <w:rPr>
+          <w:lang w:val="hr-HR"/>
+        </w:rPr>
+        <w:t>string</w:t>
       </w:r>
       <w:proofErr w:type="spellEnd"/>
       <w:r>
@@ -75,7 +151,7 @@
         <w:rPr>
           <w:lang w:val="hr-HR"/>
         </w:rPr>
-        <w:t>you</w:t>
+        <w:t>located</w:t>
       </w:r>
       <w:proofErr w:type="spellEnd"/>
       <w:r>
@@ -89,21 +165,7 @@
         <w:rPr>
           <w:lang w:val="hr-HR"/>
         </w:rPr>
-        <w:t>have</w:t>
-      </w:r>
-      <w:proofErr w:type="spellEnd"/>
-      <w:r>
-        <w:rPr>
-          <w:lang w:val="hr-HR"/>
-        </w:rPr>
-        <w:t xml:space="preserve"> to </w:t>
-      </w:r>
-      <w:proofErr w:type="spellStart"/>
-      <w:r>
-        <w:rPr>
-          <w:lang w:val="hr-HR"/>
-        </w:rPr>
-        <w:t>change</w:t>
+        <w:t>in</w:t>
       </w:r>
       <w:proofErr w:type="spellEnd"/>
       <w:r>
@@ -117,6 +179,55 @@
         <w:rPr>
           <w:lang w:val="hr-HR"/>
         </w:rPr>
+        <w:t>app.config</w:t>
+      </w:r>
+      <w:proofErr w:type="spellEnd"/>
+      <w:r>
+        <w:rPr>
+          <w:lang w:val="hr-HR"/>
+        </w:rPr>
+        <w:t xml:space="preserve">. </w:t>
+      </w:r>
+    </w:p>
+    <w:p>
+      <w:pPr>
+        <w:rPr>
+          <w:lang w:val="hr-HR"/>
+        </w:rPr>
+      </w:pPr>
+      <w:proofErr w:type="spellStart"/>
+      <w:r>
+        <w:rPr>
+          <w:lang w:val="hr-HR"/>
+        </w:rPr>
+        <w:t>Currently</w:t>
+      </w:r>
+      <w:proofErr w:type="spellEnd"/>
+      <w:r>
+        <w:rPr>
+          <w:lang w:val="hr-HR"/>
+        </w:rPr>
+        <w:t xml:space="preserve">, </w:t>
+      </w:r>
+      <w:proofErr w:type="spellStart"/>
+      <w:r>
+        <w:rPr>
+          <w:lang w:val="hr-HR"/>
+        </w:rPr>
+        <w:t>in</w:t>
+      </w:r>
+      <w:proofErr w:type="spellEnd"/>
+      <w:r>
+        <w:rPr>
+          <w:lang w:val="hr-HR"/>
+        </w:rPr>
+        <w:t xml:space="preserve"> </w:t>
+      </w:r>
+      <w:proofErr w:type="spellStart"/>
+      <w:r>
+        <w:rPr>
+          <w:lang w:val="hr-HR"/>
+        </w:rPr>
         <w:t>the</w:t>
       </w:r>
       <w:proofErr w:type="spellEnd"/>
@@ -131,7 +242,7 @@
         <w:rPr>
           <w:lang w:val="hr-HR"/>
         </w:rPr>
-        <w:t>connection</w:t>
+        <w:t>app.config</w:t>
       </w:r>
       <w:proofErr w:type="spellEnd"/>
       <w:r>
@@ -145,21 +256,7 @@
         <w:rPr>
           <w:lang w:val="hr-HR"/>
         </w:rPr>
-        <w:t>string</w:t>
-      </w:r>
-      <w:proofErr w:type="spellEnd"/>
-      <w:r>
-        <w:rPr>
-          <w:lang w:val="hr-HR"/>
-        </w:rPr>
-        <w:t xml:space="preserve">, </w:t>
-      </w:r>
-      <w:proofErr w:type="spellStart"/>
-      <w:r>
-        <w:rPr>
-          <w:lang w:val="hr-HR"/>
-        </w:rPr>
-        <w:t>located</w:t>
+        <w:t>under</w:t>
       </w:r>
       <w:proofErr w:type="spellEnd"/>
       <w:r>
@@ -173,7 +270,21 @@
         <w:rPr>
           <w:lang w:val="hr-HR"/>
         </w:rPr>
-        <w:t>in</w:t>
+        <w:t>the</w:t>
+      </w:r>
+      <w:proofErr w:type="spellEnd"/>
+      <w:r>
+        <w:rPr>
+          <w:lang w:val="hr-HR"/>
+        </w:rPr>
+        <w:t xml:space="preserve"> element Data </w:t>
+      </w:r>
+      <w:proofErr w:type="spellStart"/>
+      <w:r>
+        <w:rPr>
+          <w:lang w:val="hr-HR"/>
+        </w:rPr>
+        <w:t>Source</w:t>
       </w:r>
       <w:proofErr w:type="spellEnd"/>
       <w:r>
@@ -187,42 +298,7 @@
         <w:rPr>
           <w:lang w:val="hr-HR"/>
         </w:rPr>
-        <w:t>app.config</w:t>
-      </w:r>
-      <w:proofErr w:type="spellEnd"/>
-      <w:r>
-        <w:rPr>
-          <w:lang w:val="hr-HR"/>
-        </w:rPr>
-        <w:t xml:space="preserve">. </w:t>
-      </w:r>
-    </w:p>
-    <w:p>
-      <w:pPr>
-        <w:rPr>
-          <w:lang w:val="hr-HR"/>
-        </w:rPr>
-      </w:pPr>
-      <w:proofErr w:type="spellStart"/>
-      <w:r>
-        <w:rPr>
-          <w:lang w:val="hr-HR"/>
-        </w:rPr>
-        <w:t>Currently</w:t>
-      </w:r>
-      <w:proofErr w:type="spellEnd"/>
-      <w:r>
-        <w:rPr>
-          <w:lang w:val="hr-HR"/>
-        </w:rPr>
-        <w:t xml:space="preserve">, </w:t>
-      </w:r>
-      <w:proofErr w:type="spellStart"/>
-      <w:r>
-        <w:rPr>
-          <w:lang w:val="hr-HR"/>
-        </w:rPr>
-        <w:t>in</w:t>
+        <w:t>is</w:t>
       </w:r>
       <w:proofErr w:type="spellEnd"/>
       <w:r>
@@ -236,90 +312,6 @@
         <w:rPr>
           <w:lang w:val="hr-HR"/>
         </w:rPr>
-        <w:t>the</w:t>
-      </w:r>
-      <w:proofErr w:type="spellEnd"/>
-      <w:r>
-        <w:rPr>
-          <w:lang w:val="hr-HR"/>
-        </w:rPr>
-        <w:t xml:space="preserve"> </w:t>
-      </w:r>
-      <w:proofErr w:type="spellStart"/>
-      <w:r>
-        <w:rPr>
-          <w:lang w:val="hr-HR"/>
-        </w:rPr>
-        <w:t>app.config</w:t>
-      </w:r>
-      <w:proofErr w:type="spellEnd"/>
-      <w:r>
-        <w:rPr>
-          <w:lang w:val="hr-HR"/>
-        </w:rPr>
-        <w:t xml:space="preserve"> </w:t>
-      </w:r>
-      <w:proofErr w:type="spellStart"/>
-      <w:r>
-        <w:rPr>
-          <w:lang w:val="hr-HR"/>
-        </w:rPr>
-        <w:t>under</w:t>
-      </w:r>
-      <w:proofErr w:type="spellEnd"/>
-      <w:r>
-        <w:rPr>
-          <w:lang w:val="hr-HR"/>
-        </w:rPr>
-        <w:t xml:space="preserve"> </w:t>
-      </w:r>
-      <w:proofErr w:type="spellStart"/>
-      <w:r>
-        <w:rPr>
-          <w:lang w:val="hr-HR"/>
-        </w:rPr>
-        <w:t>the</w:t>
-      </w:r>
-      <w:proofErr w:type="spellEnd"/>
-      <w:r>
-        <w:rPr>
-          <w:lang w:val="hr-HR"/>
-        </w:rPr>
-        <w:t xml:space="preserve"> element Data </w:t>
-      </w:r>
-      <w:proofErr w:type="spellStart"/>
-      <w:r>
-        <w:rPr>
-          <w:lang w:val="hr-HR"/>
-        </w:rPr>
-        <w:t>Source</w:t>
-      </w:r>
-      <w:proofErr w:type="spellEnd"/>
-      <w:r>
-        <w:rPr>
-          <w:lang w:val="hr-HR"/>
-        </w:rPr>
-        <w:t xml:space="preserve"> </w:t>
-      </w:r>
-      <w:proofErr w:type="spellStart"/>
-      <w:r>
-        <w:rPr>
-          <w:lang w:val="hr-HR"/>
-        </w:rPr>
-        <w:t>is</w:t>
-      </w:r>
-      <w:proofErr w:type="spellEnd"/>
-      <w:r>
-        <w:rPr>
-          <w:lang w:val="hr-HR"/>
-        </w:rPr>
-        <w:t xml:space="preserve"> </w:t>
-      </w:r>
-      <w:proofErr w:type="spellStart"/>
-      <w:r>
-        <w:rPr>
-          <w:lang w:val="hr-HR"/>
-        </w:rPr>
         <w:t>written</w:t>
       </w:r>
       <w:proofErr w:type="spellEnd"/>
@@ -364,7 +356,7 @@
           <w:noProof/>
         </w:rPr>
         <w:drawing>
-          <wp:inline distT="0" distB="0" distL="0" distR="0" wp14:anchorId="332A3C5F" wp14:editId="266912E6">
+          <wp:inline distT="0" distB="0" distL="0" distR="0" wp14:anchorId="2071ED62" wp14:editId="4DAC7A0E">
             <wp:extent cx="5972810" cy="191135"/>
             <wp:effectExtent l="0" t="0" r="8890" b="0"/>
             <wp:docPr id="1" name="Picture 1"/>
@@ -407,15 +399,7 @@
     </w:p>
     <w:p>
       <w:r>
-        <w:t>If you set the project as the startup project and press F5, the Excel file will be generated. The file is part of the project as an embedded resource. Defaults are that the file will be generated on ‘C</w:t>
-      </w:r>
-      <w:proofErr w:type="gramStart"/>
-      <w:r>
-        <w:t>:\</w:t>
-      </w:r>
-      <w:proofErr w:type="gramEnd"/>
-      <w:r>
-        <w:t>TMP’ folder.</w:t>
+        <w:t>If you set the project as the startup project and press F5, the Excel file will be generated. The file is part of the project as an embedded resource. Defaults are that the file will be generated on ‘C:\TMP’ folder.</w:t>
       </w:r>
     </w:p>
     <w:p>
@@ -436,7 +420,7 @@
           <w:noProof/>
         </w:rPr>
         <w:drawing>
-          <wp:inline distT="0" distB="0" distL="0" distR="0" wp14:anchorId="3EE5A87B" wp14:editId="6ECE1B60">
+          <wp:inline distT="0" distB="0" distL="0" distR="0" wp14:anchorId="6CD3406D" wp14:editId="7F5B9187">
             <wp:extent cx="5972810" cy="1967865"/>
             <wp:effectExtent l="0" t="0" r="8890" b="0"/>
             <wp:docPr id="2" name="Picture 2"/>
@@ -474,15 +458,7 @@
     </w:p>
     <w:p>
       <w:r>
-        <w:t xml:space="preserve">On the other </w:t>
-      </w:r>
-      <w:proofErr w:type="gramStart"/>
-      <w:r>
-        <w:t>tab(</w:t>
-      </w:r>
-      <w:proofErr w:type="gramEnd"/>
-      <w:r>
-        <w:t xml:space="preserve">sheet), the chart is displayed. </w:t>
+        <w:t xml:space="preserve">On the other tab(sheet), the chart is displayed. </w:t>
       </w:r>
     </w:p>
     <w:p>
@@ -492,7 +468,7 @@
         </w:rPr>
         <w:lastRenderedPageBreak/>
         <w:drawing>
-          <wp:inline distT="0" distB="0" distL="0" distR="0" wp14:anchorId="037EF73D" wp14:editId="3112196A">
+          <wp:inline distT="0" distB="0" distL="0" distR="0" wp14:anchorId="76EAD2AA" wp14:editId="29A0AFE2">
             <wp:extent cx="5972810" cy="3805555"/>
             <wp:effectExtent l="0" t="0" r="8890" b="4445"/>
             <wp:docPr id="3" name="Picture 3"/>
@@ -610,7 +586,7 @@
         </w:rPr>
         <w:lastRenderedPageBreak/>
         <w:drawing>
-          <wp:inline distT="0" distB="0" distL="0" distR="0" wp14:anchorId="5952F548" wp14:editId="03D80685">
+          <wp:inline distT="0" distB="0" distL="0" distR="0" wp14:anchorId="148828C7" wp14:editId="46910C32">
             <wp:extent cx="5972810" cy="3632200"/>
             <wp:effectExtent l="0" t="0" r="8890" b="6350"/>
             <wp:docPr id="4" name="Picture 4"/>
@@ -663,7 +639,31 @@
         <w:rPr>
           <w:rFonts w:cstheme="minorHAnsi"/>
         </w:rPr>
-        <w:t>By using this approach we could achieve a couple of benefits. The first we will reduce the size of the Excel file, then we could refresh the pivot when the data has been changed in the database.</w:t>
+        <w:t xml:space="preserve">By using this approach we could achieve a couple of benefits. </w:t>
+      </w:r>
+      <w:r>
+        <w:rPr>
+          <w:rFonts w:cstheme="minorHAnsi"/>
+        </w:rPr>
+        <w:t>F</w:t>
+      </w:r>
+      <w:r>
+        <w:rPr>
+          <w:rFonts w:cstheme="minorHAnsi"/>
+        </w:rPr>
+        <w:t>irst</w:t>
+      </w:r>
+      <w:r>
+        <w:rPr>
+          <w:rFonts w:cstheme="minorHAnsi"/>
+        </w:rPr>
+        <w:t>,</w:t>
+      </w:r>
+      <w:r>
+        <w:rPr>
+          <w:rFonts w:cstheme="minorHAnsi"/>
+        </w:rPr>
+        <w:t xml:space="preserve"> we will reduce the size of the Excel file, then we could refresh the pivot when the data has been changed in the database.</w:t>
       </w:r>
       <w:r>
         <w:rPr>
@@ -1195,7 +1195,7 @@
         </w:rPr>
         <w:lastRenderedPageBreak/>
         <w:drawing>
-          <wp:inline distT="0" distB="0" distL="0" distR="0" wp14:anchorId="4BE9201B" wp14:editId="49F5A868">
+          <wp:inline distT="0" distB="0" distL="0" distR="0" wp14:anchorId="458DB2F4" wp14:editId="68171DD8">
             <wp:extent cx="3219450" cy="2219325"/>
             <wp:effectExtent l="0" t="0" r="0" b="9525"/>
             <wp:docPr id="5" name="Picture 5"/>
@@ -1251,7 +1251,21 @@
           <w:rFonts w:cstheme="minorHAnsi"/>
           <w:noProof/>
         </w:rPr>
-        <w:t>Refreshing won’t work if we can not establish the connection to the database. How we know the connection and when the refresh is the last time completed?</w:t>
+        <w:t xml:space="preserve">Refreshing won’t work if we can not establish </w:t>
+      </w:r>
+      <w:r>
+        <w:rPr>
+          <w:rFonts w:cstheme="minorHAnsi"/>
+          <w:noProof/>
+        </w:rPr>
+        <w:t>a</w:t>
+      </w:r>
+      <w:r>
+        <w:rPr>
+          <w:rFonts w:cstheme="minorHAnsi"/>
+          <w:noProof/>
+        </w:rPr>
+        <w:t xml:space="preserve"> connection to the database. How we know the connection and when the refresh is the last time completed?</w:t>
       </w:r>
     </w:p>
     <w:p>
@@ -1281,7 +1295,7 @@
           <w:noProof/>
         </w:rPr>
         <w:drawing>
-          <wp:inline distT="0" distB="0" distL="0" distR="0" wp14:anchorId="4471F9DB" wp14:editId="6B8CD5A5">
+          <wp:inline distT="0" distB="0" distL="0" distR="0" wp14:anchorId="59E0D430" wp14:editId="213924C8">
             <wp:extent cx="5972810" cy="3126105"/>
             <wp:effectExtent l="0" t="0" r="8890" b="0"/>
             <wp:docPr id="6" name="Picture 6"/>
@@ -1346,6 +1360,8 @@
         </w:rPr>
         <w:t xml:space="preserve">If we click on the power pivot menu and choose Manage command the actual data will be displayed in the separate window. </w:t>
       </w:r>
+      <w:bookmarkStart w:id="0" w:name="_GoBack"/>
+      <w:bookmarkEnd w:id="0"/>
     </w:p>
     <w:p>
       <w:pPr>
@@ -1360,7 +1376,7 @@
         </w:rPr>
         <w:lastRenderedPageBreak/>
         <w:drawing>
-          <wp:inline distT="0" distB="0" distL="0" distR="0" wp14:anchorId="6600A43E" wp14:editId="4D5A102A">
+          <wp:inline distT="0" distB="0" distL="0" distR="0" wp14:anchorId="2844E35A" wp14:editId="75D2AD3D">
             <wp:extent cx="5972810" cy="3031490"/>
             <wp:effectExtent l="0" t="0" r="8890" b="0"/>
             <wp:docPr id="7" name="Picture 7"/>
@@ -1528,10 +1544,7 @@
         </w:rPr>
       </w:pPr>
     </w:p>
-    <w:p>
-      <w:bookmarkStart w:id="0" w:name="_GoBack"/>
-      <w:bookmarkEnd w:id="0"/>
-    </w:p>
+    <w:p/>
     <w:p/>
     <w:sectPr>
       <w:pgSz w:w="12240" w:h="15840"/>
@@ -1544,7 +1557,7 @@
 </file>
 
 <file path=word/styles.xml><?xml version="1.0" encoding="utf-8"?>
-<w:styles xmlns:mc="http://schemas.openxmlformats.org/markup-compatibility/2006" xmlns:r="http://schemas.openxmlformats.org/officeDocument/2006/relationships" xmlns:w="http://schemas.openxmlformats.org/wordprocessingml/2006/main" xmlns:w14="http://schemas.microsoft.com/office/word/2010/wordml" xmlns:w15="http://schemas.microsoft.com/office/word/2012/wordml" xmlns:w16se="http://schemas.microsoft.com/office/word/2015/wordml/symex" mc:Ignorable="w14 w15 w16se">
+<w:styles xmlns:mc="http://schemas.openxmlformats.org/markup-compatibility/2006" xmlns:r="http://schemas.openxmlformats.org/officeDocument/2006/relationships" xmlns:w="http://schemas.openxmlformats.org/wordprocessingml/2006/main" xmlns:w14="http://schemas.microsoft.com/office/word/2010/wordml" xmlns:w15="http://schemas.microsoft.com/office/word/2012/wordml" xmlns:w16cid="http://schemas.microsoft.com/office/word/2016/wordml/cid" xmlns:w16se="http://schemas.microsoft.com/office/word/2015/wordml/symex" mc:Ignorable="w14 w15 w16se w16cid">
   <w:docDefaults>
     <w:rPrDefault>
       <w:rPr>
@@ -1560,7 +1573,7 @@
       </w:pPr>
     </w:pPrDefault>
   </w:docDefaults>
-  <w:latentStyles w:defLockedState="0" w:defUIPriority="99" w:defSemiHidden="0" w:defUnhideWhenUsed="0" w:defQFormat="0" w:count="371">
+  <w:latentStyles w:defLockedState="0" w:defUIPriority="99" w:defSemiHidden="0" w:defUnhideWhenUsed="0" w:defQFormat="0" w:count="377">
     <w:lsdException w:name="Normal" w:uiPriority="0" w:qFormat="1"/>
     <w:lsdException w:name="heading 1" w:uiPriority="9" w:qFormat="1"/>
     <w:lsdException w:name="heading 2" w:semiHidden="1" w:uiPriority="9" w:unhideWhenUsed="1" w:qFormat="1"/>
@@ -1708,11 +1721,8 @@
     <w:lsdException w:name="Table 3D effects 3" w:semiHidden="1" w:unhideWhenUsed="1"/>
     <w:lsdException w:name="Table Contemporary" w:semiHidden="1" w:unhideWhenUsed="1"/>
     <w:lsdException w:name="Table Elegant" w:semiHidden="1" w:unhideWhenUsed="1"/>
-    <w:lsdException w:name="Table Professional" w:semiHidden="1" w:unhideWhenUsed="1"/>
     <w:lsdException w:name="Table Subtle 1" w:semiHidden="1" w:unhideWhenUsed="1"/>
     <w:lsdException w:name="Table Subtle 2" w:semiHidden="1" w:unhideWhenUsed="1"/>
-    <w:lsdException w:name="Table Web 1" w:semiHidden="1" w:unhideWhenUsed="1"/>
-    <w:lsdException w:name="Table Web 2" w:semiHidden="1" w:unhideWhenUsed="1"/>
     <w:lsdException w:name="Table Web 3" w:semiHidden="1" w:unhideWhenUsed="1"/>
     <w:lsdException w:name="Balloon Text" w:semiHidden="1" w:unhideWhenUsed="1"/>
     <w:lsdException w:name="Table Grid" w:uiPriority="39"/>
@@ -1932,6 +1942,12 @@
     <w:lsdException w:name="List Table 5 Dark Accent 6" w:uiPriority="50"/>
     <w:lsdException w:name="List Table 6 Colorful Accent 6" w:uiPriority="51"/>
     <w:lsdException w:name="List Table 7 Colorful Accent 6" w:uiPriority="52"/>
+    <w:lsdException w:name="Mention" w:semiHidden="1" w:unhideWhenUsed="1"/>
+    <w:lsdException w:name="Smart Hyperlink" w:semiHidden="1" w:unhideWhenUsed="1"/>
+    <w:lsdException w:name="Hashtag" w:semiHidden="1" w:unhideWhenUsed="1"/>
+    <w:lsdException w:name="Unresolved Mention" w:semiHidden="1" w:unhideWhenUsed="1"/>
+    <w:lsdException w:name="Smart Link" w:semiHidden="1" w:unhideWhenUsed="1"/>
+    <w:lsdException w:name="Smart Link Error" w:semiHidden="1" w:unhideWhenUsed="1"/>
   </w:latentStyles>
   <w:style w:type="paragraph" w:default="1" w:styleId="Normal">
     <w:name w:val="Normal"/>

</xml_diff>